<commit_message>
doc: se modificaron las consultas con base a las correcciones
</commit_message>
<xml_diff>
--- a/Bases de datos/Documentación/Consultas Base de datos de procesos Sena SQL.docx
+++ b/Bases de datos/Documentación/Consultas Base de datos de procesos Sena SQL.docx
@@ -951,10 +951,10 @@
           <w:lang w:val="es-CO"/>
         </w:rPr>
         <w:drawing>
-          <wp:inline distT="0" distB="0" distL="0" distR="0" wp14:anchorId="65486706" wp14:editId="6939EB61">
-            <wp:extent cx="5612130" cy="881380"/>
-            <wp:effectExtent l="0" t="0" r="7620" b="0"/>
-            <wp:docPr id="1661719439" name="Imagen 1"/>
+          <wp:inline distT="0" distB="0" distL="0" distR="0" wp14:anchorId="168B71A7" wp14:editId="38B34355">
+            <wp:extent cx="4134427" cy="1991003"/>
+            <wp:effectExtent l="0" t="0" r="0" b="9525"/>
+            <wp:docPr id="1737488997" name="Imagen 1"/>
             <wp:cNvGraphicFramePr>
               <a:graphicFrameLocks xmlns:a="http://schemas.openxmlformats.org/drawingml/2006/main" noChangeAspect="1"/>
             </wp:cNvGraphicFramePr>
@@ -962,7 +962,7 @@
               <a:graphicData uri="http://schemas.openxmlformats.org/drawingml/2006/picture">
                 <pic:pic xmlns:pic="http://schemas.openxmlformats.org/drawingml/2006/picture">
                   <pic:nvPicPr>
-                    <pic:cNvPr id="1661719439" name=""/>
+                    <pic:cNvPr id="1737488997" name=""/>
                     <pic:cNvPicPr/>
                   </pic:nvPicPr>
                   <pic:blipFill>
@@ -974,7 +974,7 @@
                   <pic:spPr>
                     <a:xfrm>
                       <a:off x="0" y="0"/>
-                      <a:ext cx="5612130" cy="881380"/>
+                      <a:ext cx="4134427" cy="1991003"/>
                     </a:xfrm>
                     <a:prstGeom prst="rect">
                       <a:avLst/>
@@ -986,6 +986,25 @@
           </wp:inline>
         </w:drawing>
       </w:r>
+      <w:r>
+        <w:rPr>
+          <w:lang w:val="es-CO"/>
+        </w:rPr>
+        <w:tab/>
+      </w:r>
+    </w:p>
+    <w:p>
+      <w:pPr>
+        <w:rPr>
+          <w:lang w:val="es-CO"/>
+        </w:rPr>
+      </w:pPr>
+      <w:r>
+        <w:rPr>
+          <w:lang w:val="es-CO"/>
+        </w:rPr>
+        <w:t>-- 1. Aprendices con su programa, jornada y modalidad</w:t>
+      </w:r>
     </w:p>
     <w:p>
       <w:pPr>
@@ -998,6 +1017,47 @@
           <w:lang w:val="es-CO"/>
         </w:rPr>
         <w:t xml:space="preserve">SELECT </w:t>
+      </w:r>
+      <w:proofErr w:type="spellStart"/>
+      <w:r>
+        <w:rPr>
+          <w:lang w:val="es-CO"/>
+        </w:rPr>
+        <w:t>u.p_nombre</w:t>
+      </w:r>
+      <w:proofErr w:type="spellEnd"/>
+      <w:r>
+        <w:rPr>
+          <w:lang w:val="es-CO"/>
+        </w:rPr>
+        <w:t xml:space="preserve">, </w:t>
+      </w:r>
+      <w:proofErr w:type="spellStart"/>
+      <w:r>
+        <w:rPr>
+          <w:lang w:val="es-CO"/>
+        </w:rPr>
+        <w:t>u.p_apellido</w:t>
+      </w:r>
+      <w:proofErr w:type="spellEnd"/>
+      <w:r>
+        <w:rPr>
+          <w:lang w:val="es-CO"/>
+        </w:rPr>
+        <w:t xml:space="preserve">, </w:t>
+      </w:r>
+    </w:p>
+    <w:p>
+      <w:pPr>
+        <w:rPr>
+          <w:lang w:val="es-CO"/>
+        </w:rPr>
+      </w:pPr>
+      <w:r>
+        <w:rPr>
+          <w:lang w:val="es-CO"/>
+        </w:rPr>
+        <w:t xml:space="preserve">       </w:t>
       </w:r>
       <w:proofErr w:type="spellStart"/>
       <w:proofErr w:type="gramStart"/>
@@ -1005,14 +1065,14 @@
         <w:rPr>
           <w:lang w:val="es-CO"/>
         </w:rPr>
-        <w:t>a.p</w:t>
+        <w:t>p.nombre</w:t>
       </w:r>
       <w:proofErr w:type="gramEnd"/>
       <w:r>
         <w:rPr>
           <w:lang w:val="es-CO"/>
         </w:rPr>
-        <w:t>_nombre</w:t>
+        <w:t>_programa</w:t>
       </w:r>
       <w:proofErr w:type="spellEnd"/>
       <w:r>
@@ -1020,6 +1080,19 @@
           <w:lang w:val="es-CO"/>
         </w:rPr>
         <w:t xml:space="preserve">, </w:t>
+      </w:r>
+    </w:p>
+    <w:p>
+      <w:pPr>
+        <w:rPr>
+          <w:lang w:val="es-CO"/>
+        </w:rPr>
+      </w:pPr>
+      <w:r>
+        <w:rPr>
+          <w:lang w:val="es-CO"/>
+        </w:rPr>
+        <w:t xml:space="preserve">       </w:t>
       </w:r>
       <w:proofErr w:type="spellStart"/>
       <w:proofErr w:type="gramStart"/>
@@ -1027,14 +1100,14 @@
         <w:rPr>
           <w:lang w:val="es-CO"/>
         </w:rPr>
-        <w:t>a.p</w:t>
+        <w:t>j.nombre</w:t>
       </w:r>
       <w:proofErr w:type="gramEnd"/>
       <w:r>
         <w:rPr>
           <w:lang w:val="es-CO"/>
         </w:rPr>
-        <w:t>_apellido</w:t>
+        <w:t>_jornada</w:t>
       </w:r>
       <w:proofErr w:type="spellEnd"/>
       <w:r>
@@ -1042,6 +1115,54 @@
           <w:lang w:val="es-CO"/>
         </w:rPr>
         <w:t xml:space="preserve">, </w:t>
+      </w:r>
+    </w:p>
+    <w:p>
+      <w:pPr>
+        <w:rPr>
+          <w:lang w:val="es-CO"/>
+        </w:rPr>
+      </w:pPr>
+      <w:r>
+        <w:rPr>
+          <w:lang w:val="es-CO"/>
+        </w:rPr>
+        <w:t xml:space="preserve">       </w:t>
+      </w:r>
+      <w:proofErr w:type="spellStart"/>
+      <w:r>
+        <w:rPr>
+          <w:lang w:val="es-CO"/>
+        </w:rPr>
+        <w:t>m.nombre_modalidad</w:t>
+      </w:r>
+      <w:proofErr w:type="spellEnd"/>
+    </w:p>
+    <w:p>
+      <w:pPr>
+        <w:rPr>
+          <w:lang w:val="es-CO"/>
+        </w:rPr>
+      </w:pPr>
+      <w:r>
+        <w:rPr>
+          <w:lang w:val="es-CO"/>
+        </w:rPr>
+        <w:lastRenderedPageBreak/>
+        <w:t>FROM aprendiz a</w:t>
+      </w:r>
+    </w:p>
+    <w:p>
+      <w:pPr>
+        <w:rPr>
+          <w:lang w:val="es-CO"/>
+        </w:rPr>
+      </w:pPr>
+      <w:r>
+        <w:rPr>
+          <w:lang w:val="es-CO"/>
+        </w:rPr>
+        <w:t xml:space="preserve">JOIN Usuario u ON </w:t>
       </w:r>
       <w:proofErr w:type="spellStart"/>
       <w:proofErr w:type="gramStart"/>
@@ -1049,43 +1170,99 @@
         <w:rPr>
           <w:lang w:val="es-CO"/>
         </w:rPr>
-        <w:t>p.nombre</w:t>
+        <w:t>a.Usuario</w:t>
       </w:r>
       <w:proofErr w:type="gramEnd"/>
       <w:r>
         <w:rPr>
           <w:lang w:val="es-CO"/>
         </w:rPr>
-        <w:t>_programa</w:t>
+        <w:t>_id_usuario</w:t>
       </w:r>
       <w:proofErr w:type="spellEnd"/>
       <w:r>
         <w:rPr>
           <w:lang w:val="es-CO"/>
         </w:rPr>
-        <w:t xml:space="preserve">, </w:t>
+        <w:t xml:space="preserve"> = </w:t>
+      </w:r>
+      <w:proofErr w:type="spellStart"/>
+      <w:r>
+        <w:rPr>
+          <w:lang w:val="es-CO"/>
+        </w:rPr>
+        <w:t>u.id_usuario</w:t>
+      </w:r>
+      <w:proofErr w:type="spellEnd"/>
+    </w:p>
+    <w:p>
+      <w:pPr>
+        <w:rPr>
+          <w:lang w:val="en-US"/>
+        </w:rPr>
+      </w:pPr>
+      <w:r>
+        <w:rPr>
+          <w:lang w:val="en-US"/>
+        </w:rPr>
+        <w:t xml:space="preserve">JOIN </w:t>
+      </w:r>
+      <w:proofErr w:type="spellStart"/>
+      <w:r>
+        <w:rPr>
+          <w:lang w:val="en-US"/>
+        </w:rPr>
+        <w:t>programas</w:t>
+      </w:r>
+      <w:proofErr w:type="spellEnd"/>
+      <w:r>
+        <w:rPr>
+          <w:lang w:val="en-US"/>
+        </w:rPr>
+        <w:t xml:space="preserve"> p ON </w:t>
       </w:r>
       <w:proofErr w:type="spellStart"/>
       <w:proofErr w:type="gramStart"/>
       <w:r>
         <w:rPr>
-          <w:lang w:val="es-CO"/>
-        </w:rPr>
-        <w:t>j.nombre</w:t>
+          <w:lang w:val="en-US"/>
+        </w:rPr>
+        <w:t>a.programas</w:t>
       </w:r>
       <w:proofErr w:type="gramEnd"/>
       <w:r>
         <w:rPr>
-          <w:lang w:val="es-CO"/>
-        </w:rPr>
-        <w:t>_jornada</w:t>
+          <w:lang w:val="en-US"/>
+        </w:rPr>
+        <w:t>_id_programas</w:t>
       </w:r>
       <w:proofErr w:type="spellEnd"/>
       <w:r>
         <w:rPr>
-          <w:lang w:val="es-CO"/>
-        </w:rPr>
-        <w:t xml:space="preserve">, </w:t>
+          <w:lang w:val="en-US"/>
+        </w:rPr>
+        <w:t xml:space="preserve"> = </w:t>
+      </w:r>
+      <w:proofErr w:type="spellStart"/>
+      <w:r>
+        <w:rPr>
+          <w:lang w:val="en-US"/>
+        </w:rPr>
+        <w:t>p.id_programas</w:t>
+      </w:r>
+      <w:proofErr w:type="spellEnd"/>
+    </w:p>
+    <w:p>
+      <w:pPr>
+        <w:rPr>
+          <w:lang w:val="es-CO"/>
+        </w:rPr>
+      </w:pPr>
+      <w:r>
+        <w:rPr>
+          <w:lang w:val="es-CO"/>
+        </w:rPr>
+        <w:t xml:space="preserve">JOIN jornada j ON </w:t>
       </w:r>
       <w:proofErr w:type="spellStart"/>
       <w:proofErr w:type="gramStart"/>
@@ -1093,192 +1270,30 @@
         <w:rPr>
           <w:lang w:val="es-CO"/>
         </w:rPr>
-        <w:t>m.nombre</w:t>
+        <w:t>a.jornada</w:t>
       </w:r>
       <w:proofErr w:type="gramEnd"/>
       <w:r>
         <w:rPr>
           <w:lang w:val="es-CO"/>
         </w:rPr>
-        <w:t>_modalidad</w:t>
+        <w:t>_id_jornada</w:t>
       </w:r>
       <w:proofErr w:type="spellEnd"/>
-    </w:p>
-    <w:p>
-      <w:pPr>
-        <w:rPr>
-          <w:lang w:val="en-US"/>
-        </w:rPr>
-      </w:pPr>
-      <w:r>
-        <w:rPr>
-          <w:lang w:val="en-US"/>
-        </w:rPr>
-        <w:t xml:space="preserve">FROM </w:t>
+      <w:r>
+        <w:rPr>
+          <w:lang w:val="es-CO"/>
+        </w:rPr>
+        <w:t xml:space="preserve"> = </w:t>
       </w:r>
       <w:proofErr w:type="spellStart"/>
       <w:r>
         <w:rPr>
-          <w:lang w:val="en-US"/>
-        </w:rPr>
-        <w:t>aprendiz</w:t>
+          <w:lang w:val="es-CO"/>
+        </w:rPr>
+        <w:t>j.id_jornada</w:t>
       </w:r>
       <w:proofErr w:type="spellEnd"/>
-      <w:r>
-        <w:rPr>
-          <w:lang w:val="en-US"/>
-        </w:rPr>
-        <w:t xml:space="preserve"> a</w:t>
-      </w:r>
-    </w:p>
-    <w:p>
-      <w:pPr>
-        <w:rPr>
-          <w:lang w:val="en-US"/>
-        </w:rPr>
-      </w:pPr>
-      <w:r>
-        <w:rPr>
-          <w:lang w:val="en-US"/>
-        </w:rPr>
-        <w:t xml:space="preserve">JOIN </w:t>
-      </w:r>
-      <w:proofErr w:type="spellStart"/>
-      <w:r>
-        <w:rPr>
-          <w:lang w:val="en-US"/>
-        </w:rPr>
-        <w:t>programas</w:t>
-      </w:r>
-      <w:proofErr w:type="spellEnd"/>
-      <w:r>
-        <w:rPr>
-          <w:lang w:val="en-US"/>
-        </w:rPr>
-        <w:t xml:space="preserve"> p ON </w:t>
-      </w:r>
-      <w:proofErr w:type="spellStart"/>
-      <w:proofErr w:type="gramStart"/>
-      <w:r>
-        <w:rPr>
-          <w:lang w:val="en-US"/>
-        </w:rPr>
-        <w:t>a.programa</w:t>
-      </w:r>
-      <w:proofErr w:type="gramEnd"/>
-      <w:r>
-        <w:rPr>
-          <w:lang w:val="en-US"/>
-        </w:rPr>
-        <w:t>_id</w:t>
-      </w:r>
-      <w:proofErr w:type="spellEnd"/>
-      <w:r>
-        <w:rPr>
-          <w:lang w:val="en-US"/>
-        </w:rPr>
-        <w:t xml:space="preserve"> = </w:t>
-      </w:r>
-      <w:proofErr w:type="spellStart"/>
-      <w:r>
-        <w:rPr>
-          <w:lang w:val="en-US"/>
-        </w:rPr>
-        <w:t>p.id_programas</w:t>
-      </w:r>
-      <w:proofErr w:type="spellEnd"/>
-    </w:p>
-    <w:p>
-      <w:pPr>
-        <w:rPr>
-          <w:lang w:val="es-CO"/>
-        </w:rPr>
-      </w:pPr>
-      <w:r>
-        <w:rPr>
-          <w:lang w:val="es-CO"/>
-        </w:rPr>
-        <w:t xml:space="preserve">JOIN jornada j ON </w:t>
-      </w:r>
-      <w:proofErr w:type="spellStart"/>
-      <w:proofErr w:type="gramStart"/>
-      <w:r>
-        <w:rPr>
-          <w:lang w:val="es-CO"/>
-        </w:rPr>
-        <w:t>p.jornada</w:t>
-      </w:r>
-      <w:proofErr w:type="gramEnd"/>
-      <w:r>
-        <w:rPr>
-          <w:lang w:val="es-CO"/>
-        </w:rPr>
-        <w:t>_id</w:t>
-      </w:r>
-      <w:proofErr w:type="spellEnd"/>
-      <w:r>
-        <w:rPr>
-          <w:lang w:val="es-CO"/>
-        </w:rPr>
-        <w:t xml:space="preserve"> = </w:t>
-      </w:r>
-      <w:proofErr w:type="spellStart"/>
-      <w:r>
-        <w:rPr>
-          <w:lang w:val="es-CO"/>
-        </w:rPr>
-        <w:t>j.id_jornada</w:t>
-      </w:r>
-      <w:proofErr w:type="spellEnd"/>
-    </w:p>
-    <w:p>
-      <w:pPr>
-        <w:rPr>
-          <w:lang w:val="es-CO"/>
-        </w:rPr>
-      </w:pPr>
-      <w:r>
-        <w:rPr>
-          <w:lang w:val="es-CO"/>
-        </w:rPr>
-        <w:t xml:space="preserve">JOIN modalidad m ON </w:t>
-      </w:r>
-      <w:proofErr w:type="spellStart"/>
-      <w:proofErr w:type="gramStart"/>
-      <w:r>
-        <w:rPr>
-          <w:lang w:val="es-CO"/>
-        </w:rPr>
-        <w:t>p.modalidad</w:t>
-      </w:r>
-      <w:proofErr w:type="gramEnd"/>
-      <w:r>
-        <w:rPr>
-          <w:lang w:val="es-CO"/>
-        </w:rPr>
-        <w:t>_id</w:t>
-      </w:r>
-      <w:proofErr w:type="spellEnd"/>
-      <w:r>
-        <w:rPr>
-          <w:lang w:val="es-CO"/>
-        </w:rPr>
-        <w:t xml:space="preserve"> = </w:t>
-      </w:r>
-      <w:proofErr w:type="spellStart"/>
-      <w:r>
-        <w:rPr>
-          <w:lang w:val="es-CO"/>
-        </w:rPr>
-        <w:t>m.id_modalidad</w:t>
-      </w:r>
-      <w:proofErr w:type="spellEnd"/>
-      <w:r>
-        <w:rPr>
-          <w:lang w:val="es-CO"/>
-        </w:rPr>
-        <w:t>;</w:t>
-      </w:r>
     </w:p>
     <w:p>
       <w:pPr>
@@ -1292,13 +1307,67 @@
       </w:pPr>
       <w:r>
         <w:rPr>
+          <w:lang w:val="es-CO"/>
+        </w:rPr>
+        <w:t xml:space="preserve">JOIN modalidad m ON </w:t>
+      </w:r>
+      <w:proofErr w:type="spellStart"/>
+      <w:proofErr w:type="gramStart"/>
+      <w:r>
+        <w:rPr>
+          <w:lang w:val="es-CO"/>
+        </w:rPr>
+        <w:t>p.modalidad</w:t>
+      </w:r>
+      <w:proofErr w:type="gramEnd"/>
+      <w:r>
+        <w:rPr>
+          <w:lang w:val="es-CO"/>
+        </w:rPr>
+        <w:t>_id</w:t>
+      </w:r>
+      <w:proofErr w:type="spellEnd"/>
+      <w:r>
+        <w:rPr>
+          <w:lang w:val="es-CO"/>
+        </w:rPr>
+        <w:t xml:space="preserve"> = </w:t>
+      </w:r>
+      <w:proofErr w:type="spellStart"/>
+      <w:r>
+        <w:rPr>
+          <w:lang w:val="es-CO"/>
+        </w:rPr>
+        <w:t>m.id_</w:t>
+      </w:r>
+      <w:proofErr w:type="gramStart"/>
+      <w:r>
+        <w:rPr>
+          <w:lang w:val="es-CO"/>
+        </w:rPr>
+        <w:t>modalidad;</w:t>
+      </w:r>
+      <w:r>
+        <w:rPr>
           <w:b/>
           <w:bCs/>
           <w:sz w:val="28"/>
           <w:szCs w:val="28"/>
           <w:lang w:val="es-CO"/>
         </w:rPr>
-        <w:t>RESULTADO:</w:t>
+        <w:t>RESULTADO</w:t>
+      </w:r>
+      <w:proofErr w:type="spellEnd"/>
+      <w:proofErr w:type="gramEnd"/>
+      <w:r>
+        <w:rPr>
+          <w:b/>
+          <w:bCs/>
+          <w:sz w:val="28"/>
+          <w:szCs w:val="28"/>
+          <w:lang w:val="es-CO"/>
+        </w:rPr>
+        <w:t>:</w:t>
       </w:r>
     </w:p>
     <w:p>
@@ -1314,6 +1383,7 @@
       </w:pPr>
       <w:r>
         <w:rPr>
+          <w:rFonts w:ascii="Arial" w:hAnsi="Arial" w:cs="Arial"/>
           <w:b/>
           <w:bCs/>
           <w:sz w:val="28"/>
@@ -1321,10 +1391,10 @@
           <w:lang w:val="es-CO"/>
         </w:rPr>
         <w:drawing>
-          <wp:inline distT="0" distB="0" distL="0" distR="0" wp14:anchorId="7EBAE710" wp14:editId="5FB8D159">
-            <wp:extent cx="4410691" cy="924054"/>
-            <wp:effectExtent l="0" t="0" r="9525" b="9525"/>
-            <wp:docPr id="940308671" name="Imagen 1"/>
+          <wp:inline distT="0" distB="0" distL="0" distR="0" wp14:anchorId="638CF442" wp14:editId="1A91067A">
+            <wp:extent cx="5068007" cy="1752845"/>
+            <wp:effectExtent l="0" t="0" r="0" b="0"/>
+            <wp:docPr id="1390471299" name="Imagen 1"/>
             <wp:cNvGraphicFramePr>
               <a:graphicFrameLocks xmlns:a="http://schemas.openxmlformats.org/drawingml/2006/main" noChangeAspect="1"/>
             </wp:cNvGraphicFramePr>
@@ -1332,7 +1402,7 @@
               <a:graphicData uri="http://schemas.openxmlformats.org/drawingml/2006/picture">
                 <pic:pic xmlns:pic="http://schemas.openxmlformats.org/drawingml/2006/picture">
                   <pic:nvPicPr>
-                    <pic:cNvPr id="940308671" name=""/>
+                    <pic:cNvPr id="1390471299" name=""/>
                     <pic:cNvPicPr/>
                   </pic:nvPicPr>
                   <pic:blipFill>
@@ -1344,7 +1414,7 @@
                   <pic:spPr>
                     <a:xfrm>
                       <a:off x="0" y="0"/>
-                      <a:ext cx="4410691" cy="924054"/>
+                      <a:ext cx="5068007" cy="1752845"/>
                     </a:xfrm>
                     <a:prstGeom prst="rect">
                       <a:avLst/>
@@ -1369,7 +1439,6 @@
         <w:rPr>
           <w:lang w:val="es-CO"/>
         </w:rPr>
-        <w:lastRenderedPageBreak/>
         <w:t xml:space="preserve"> </w:t>
       </w:r>
       <w:r>
@@ -1483,6 +1552,29 @@
     </w:p>
     <w:p>
       <w:pPr>
+        <w:numPr>
+          <w:ilvl w:val="0"/>
+          <w:numId w:val="32"/>
+        </w:numPr>
+        <w:rPr>
+          <w:lang w:val="es-CO"/>
+        </w:rPr>
+      </w:pPr>
+      <w:r>
+        <w:rPr>
+          <w:lang w:val="es-CO"/>
+        </w:rPr>
+        <w:t>Fecha y hora del recibido</w:t>
+      </w:r>
+      <w:r>
+        <w:rPr>
+          <w:lang w:val="es-CO"/>
+        </w:rPr>
+        <w:tab/>
+      </w:r>
+    </w:p>
+    <w:p>
+      <w:pPr>
         <w:rPr>
           <w:lang w:val="es-CO"/>
         </w:rPr>
@@ -1614,11 +1706,12 @@
           <w:szCs w:val="28"/>
           <w:lang w:val="es-CO"/>
         </w:rPr>
+        <w:lastRenderedPageBreak/>
         <w:drawing>
-          <wp:inline distT="0" distB="0" distL="0" distR="0" wp14:anchorId="6A8217B2" wp14:editId="3D9AE16D">
-            <wp:extent cx="5612130" cy="969010"/>
-            <wp:effectExtent l="0" t="0" r="7620" b="2540"/>
-            <wp:docPr id="1656495104" name="Imagen 1"/>
+          <wp:inline distT="0" distB="0" distL="0" distR="0" wp14:anchorId="0EFF0837" wp14:editId="35B62615">
+            <wp:extent cx="4191585" cy="1800476"/>
+            <wp:effectExtent l="0" t="0" r="0" b="9525"/>
+            <wp:docPr id="468660942" name="Imagen 1"/>
             <wp:cNvGraphicFramePr>
               <a:graphicFrameLocks xmlns:a="http://schemas.openxmlformats.org/drawingml/2006/main" noChangeAspect="1"/>
             </wp:cNvGraphicFramePr>
@@ -1626,7 +1719,7 @@
               <a:graphicData uri="http://schemas.openxmlformats.org/drawingml/2006/picture">
                 <pic:pic xmlns:pic="http://schemas.openxmlformats.org/drawingml/2006/picture">
                   <pic:nvPicPr>
-                    <pic:cNvPr id="1656495104" name=""/>
+                    <pic:cNvPr id="468660942" name=""/>
                     <pic:cNvPicPr/>
                   </pic:nvPicPr>
                   <pic:blipFill>
@@ -1638,7 +1731,7 @@
                   <pic:spPr>
                     <a:xfrm>
                       <a:off x="0" y="0"/>
-                      <a:ext cx="5612130" cy="969010"/>
+                      <a:ext cx="4191585" cy="1800476"/>
                     </a:xfrm>
                     <a:prstGeom prst="rect">
                       <a:avLst/>
@@ -1668,7 +1761,7 @@
         <w:rPr>
           <w:lang w:val="es-CO"/>
         </w:rPr>
-        <w:t>amb.num_ambiente</w:t>
+        <w:t>a.num_ambiente</w:t>
       </w:r>
       <w:proofErr w:type="spellEnd"/>
       <w:r>
@@ -1683,7 +1776,7 @@
         <w:rPr>
           <w:lang w:val="es-CO"/>
         </w:rPr>
-        <w:t>amb.tipo</w:t>
+        <w:t>a.tipo</w:t>
       </w:r>
       <w:proofErr w:type="gramEnd"/>
       <w:r>
@@ -1698,6 +1791,73 @@
           <w:lang w:val="es-CO"/>
         </w:rPr>
         <w:t xml:space="preserve">, </w:t>
+      </w:r>
+    </w:p>
+    <w:p>
+      <w:pPr>
+        <w:rPr>
+          <w:lang w:val="es-CO"/>
+        </w:rPr>
+      </w:pPr>
+      <w:r>
+        <w:rPr>
+          <w:lang w:val="es-CO"/>
+        </w:rPr>
+        <w:t xml:space="preserve">       </w:t>
+      </w:r>
+      <w:proofErr w:type="spellStart"/>
+      <w:r>
+        <w:rPr>
+          <w:lang w:val="es-CO"/>
+        </w:rPr>
+        <w:t>c.nombre_coordinacion</w:t>
+      </w:r>
+      <w:proofErr w:type="spellEnd"/>
+      <w:r>
+        <w:rPr>
+          <w:lang w:val="es-CO"/>
+        </w:rPr>
+        <w:t xml:space="preserve">, </w:t>
+      </w:r>
+    </w:p>
+    <w:p>
+      <w:pPr>
+        <w:rPr>
+          <w:lang w:val="es-CO"/>
+        </w:rPr>
+      </w:pPr>
+      <w:r>
+        <w:rPr>
+          <w:lang w:val="es-CO"/>
+        </w:rPr>
+        <w:t xml:space="preserve">       </w:t>
+      </w:r>
+      <w:proofErr w:type="spellStart"/>
+      <w:r>
+        <w:rPr>
+          <w:lang w:val="es-CO"/>
+        </w:rPr>
+        <w:t>u.p_nombre</w:t>
+      </w:r>
+      <w:proofErr w:type="spellEnd"/>
+      <w:r>
+        <w:rPr>
+          <w:lang w:val="es-CO"/>
+        </w:rPr>
+        <w:t xml:space="preserve"> AS responsable, </w:t>
+      </w:r>
+    </w:p>
+    <w:p>
+      <w:pPr>
+        <w:rPr>
+          <w:lang w:val="es-CO"/>
+        </w:rPr>
+      </w:pPr>
+      <w:r>
+        <w:rPr>
+          <w:lang w:val="es-CO"/>
+        </w:rPr>
+        <w:t xml:space="preserve">       </w:t>
       </w:r>
       <w:proofErr w:type="spellStart"/>
       <w:proofErr w:type="gramStart"/>
@@ -1705,21 +1865,55 @@
         <w:rPr>
           <w:lang w:val="es-CO"/>
         </w:rPr>
-        <w:t>c.nombre</w:t>
+        <w:t>rm.fecha</w:t>
       </w:r>
       <w:proofErr w:type="gramEnd"/>
       <w:r>
         <w:rPr>
           <w:lang w:val="es-CO"/>
         </w:rPr>
-        <w:t>_coordinacion</w:t>
+        <w:t>_hora_recibo</w:t>
       </w:r>
       <w:proofErr w:type="spellEnd"/>
-      <w:r>
-        <w:rPr>
-          <w:lang w:val="es-CO"/>
-        </w:rPr>
-        <w:t xml:space="preserve">, </w:t>
+    </w:p>
+    <w:p>
+      <w:pPr>
+        <w:rPr>
+          <w:lang w:val="es-CO"/>
+        </w:rPr>
+      </w:pPr>
+      <w:r>
+        <w:rPr>
+          <w:lang w:val="es-CO"/>
+        </w:rPr>
+        <w:t>FROM ambiente a</w:t>
+      </w:r>
+    </w:p>
+    <w:p>
+      <w:pPr>
+        <w:rPr>
+          <w:lang w:val="es-CO"/>
+        </w:rPr>
+      </w:pPr>
+      <w:r>
+        <w:rPr>
+          <w:lang w:val="es-CO"/>
+        </w:rPr>
+        <w:t xml:space="preserve">JOIN </w:t>
+      </w:r>
+      <w:proofErr w:type="spellStart"/>
+      <w:r>
+        <w:rPr>
+          <w:lang w:val="es-CO"/>
+        </w:rPr>
+        <w:t>coordinacion</w:t>
+      </w:r>
+      <w:proofErr w:type="spellEnd"/>
+      <w:r>
+        <w:rPr>
+          <w:lang w:val="es-CO"/>
+        </w:rPr>
+        <w:t xml:space="preserve"> c ON </w:t>
       </w:r>
       <w:proofErr w:type="spellStart"/>
       <w:proofErr w:type="gramStart"/>
@@ -1727,35 +1921,28 @@
         <w:rPr>
           <w:lang w:val="es-CO"/>
         </w:rPr>
-        <w:t>u.nombre</w:t>
+        <w:t>a.coordinacion</w:t>
+      </w:r>
+      <w:proofErr w:type="gramEnd"/>
+      <w:r>
+        <w:rPr>
+          <w:lang w:val="es-CO"/>
+        </w:rPr>
+        <w:t>_id</w:t>
       </w:r>
       <w:proofErr w:type="spellEnd"/>
-      <w:proofErr w:type="gramEnd"/>
-      <w:r>
-        <w:rPr>
-          <w:lang w:val="es-CO"/>
-        </w:rPr>
-        <w:t xml:space="preserve"> AS responsable</w:t>
-      </w:r>
-    </w:p>
-    <w:p>
-      <w:pPr>
-        <w:rPr>
-          <w:lang w:val="es-CO"/>
-        </w:rPr>
-      </w:pPr>
-      <w:r>
-        <w:rPr>
-          <w:lang w:val="es-CO"/>
-        </w:rPr>
-        <w:t xml:space="preserve">FROM ambiente </w:t>
+      <w:r>
+        <w:rPr>
+          <w:lang w:val="es-CO"/>
+        </w:rPr>
+        <w:t xml:space="preserve"> = </w:t>
       </w:r>
       <w:proofErr w:type="spellStart"/>
       <w:r>
         <w:rPr>
           <w:lang w:val="es-CO"/>
         </w:rPr>
-        <w:t>amb</w:t>
+        <w:t>c.id_coordinacion</w:t>
       </w:r>
       <w:proofErr w:type="spellEnd"/>
     </w:p>
@@ -1776,14 +1963,28 @@
         <w:rPr>
           <w:lang w:val="es-CO"/>
         </w:rPr>
-        <w:t>coordinacion</w:t>
+        <w:t>registro_minuta</w:t>
       </w:r>
       <w:proofErr w:type="spellEnd"/>
       <w:r>
         <w:rPr>
           <w:lang w:val="es-CO"/>
         </w:rPr>
-        <w:t xml:space="preserve"> c ON </w:t>
+        <w:t xml:space="preserve"> </w:t>
+      </w:r>
+      <w:proofErr w:type="spellStart"/>
+      <w:r>
+        <w:rPr>
+          <w:lang w:val="es-CO"/>
+        </w:rPr>
+        <w:t>rm</w:t>
+      </w:r>
+      <w:proofErr w:type="spellEnd"/>
+      <w:r>
+        <w:rPr>
+          <w:lang w:val="es-CO"/>
+        </w:rPr>
+        <w:t xml:space="preserve"> ON </w:t>
       </w:r>
       <w:proofErr w:type="spellStart"/>
       <w:proofErr w:type="gramStart"/>
@@ -1791,7 +1992,7 @@
         <w:rPr>
           <w:lang w:val="es-CO"/>
         </w:rPr>
-        <w:t>amb.coordinacion</w:t>
+        <w:t>rm.ambiente</w:t>
       </w:r>
       <w:proofErr w:type="gramEnd"/>
       <w:r>
@@ -1812,7 +2013,7 @@
         <w:rPr>
           <w:lang w:val="es-CO"/>
         </w:rPr>
-        <w:t>c.id_coordinacion</w:t>
+        <w:t>a.id_ambiente</w:t>
       </w:r>
       <w:proofErr w:type="spellEnd"/>
     </w:p>
@@ -1826,35 +2027,21 @@
         <w:rPr>
           <w:lang w:val="es-CO"/>
         </w:rPr>
-        <w:t xml:space="preserve">JOIN </w:t>
+        <w:t xml:space="preserve">JOIN Usuario u ON </w:t>
       </w:r>
       <w:proofErr w:type="spellStart"/>
       <w:r>
         <w:rPr>
           <w:lang w:val="es-CO"/>
         </w:rPr>
-        <w:t>registro_minuta</w:t>
+        <w:t>u.id_usuario</w:t>
       </w:r>
       <w:proofErr w:type="spellEnd"/>
       <w:r>
         <w:rPr>
           <w:lang w:val="es-CO"/>
         </w:rPr>
-        <w:t xml:space="preserve"> </w:t>
-      </w:r>
-      <w:proofErr w:type="spellStart"/>
-      <w:r>
-        <w:rPr>
-          <w:lang w:val="es-CO"/>
-        </w:rPr>
-        <w:t>rm</w:t>
-      </w:r>
-      <w:proofErr w:type="spellEnd"/>
-      <w:r>
-        <w:rPr>
-          <w:lang w:val="es-CO"/>
-        </w:rPr>
-        <w:t xml:space="preserve"> ON </w:t>
+        <w:t xml:space="preserve"> = </w:t>
       </w:r>
       <w:proofErr w:type="spellStart"/>
       <w:proofErr w:type="gramStart"/>
@@ -1862,73 +2049,14 @@
         <w:rPr>
           <w:lang w:val="es-CO"/>
         </w:rPr>
-        <w:t>rm.ambiente</w:t>
+        <w:t>rm.Usuario</w:t>
       </w:r>
       <w:proofErr w:type="gramEnd"/>
       <w:r>
         <w:rPr>
           <w:lang w:val="es-CO"/>
         </w:rPr>
-        <w:t>_id</w:t>
-      </w:r>
-      <w:proofErr w:type="spellEnd"/>
-      <w:r>
-        <w:rPr>
-          <w:lang w:val="es-CO"/>
-        </w:rPr>
-        <w:t xml:space="preserve"> = </w:t>
-      </w:r>
-      <w:proofErr w:type="spellStart"/>
-      <w:r>
-        <w:rPr>
-          <w:lang w:val="es-CO"/>
-        </w:rPr>
-        <w:t>amb.id_ambiente</w:t>
-      </w:r>
-      <w:proofErr w:type="spellEnd"/>
-    </w:p>
-    <w:p>
-      <w:pPr>
-        <w:rPr>
-          <w:lang w:val="es-CO"/>
-        </w:rPr>
-      </w:pPr>
-      <w:r>
-        <w:rPr>
-          <w:lang w:val="es-CO"/>
-        </w:rPr>
-        <w:t xml:space="preserve">JOIN Usuario u ON </w:t>
-      </w:r>
-      <w:proofErr w:type="spellStart"/>
-      <w:proofErr w:type="gramStart"/>
-      <w:r>
-        <w:rPr>
-          <w:lang w:val="es-CO"/>
-        </w:rPr>
-        <w:t>u.documento</w:t>
-      </w:r>
-      <w:proofErr w:type="spellEnd"/>
-      <w:proofErr w:type="gramEnd"/>
-      <w:r>
-        <w:rPr>
-          <w:lang w:val="es-CO"/>
-        </w:rPr>
-        <w:t xml:space="preserve"> = </w:t>
-      </w:r>
-      <w:proofErr w:type="spellStart"/>
-      <w:proofErr w:type="gramStart"/>
-      <w:r>
-        <w:rPr>
-          <w:lang w:val="es-CO"/>
-        </w:rPr>
-        <w:t>rm.docu</w:t>
-      </w:r>
-      <w:proofErr w:type="gramEnd"/>
-      <w:r>
-        <w:rPr>
-          <w:lang w:val="es-CO"/>
-        </w:rPr>
-        <w:t>_id</w:t>
+        <w:t>_id_usuario</w:t>
       </w:r>
       <w:proofErr w:type="spellEnd"/>
       <w:r>
@@ -1978,10 +2106,10 @@
           <w:lang w:val="es-CO"/>
         </w:rPr>
         <w:drawing>
-          <wp:inline distT="0" distB="0" distL="0" distR="0" wp14:anchorId="571A2E37" wp14:editId="1DE33608">
-            <wp:extent cx="4039164" cy="571580"/>
-            <wp:effectExtent l="0" t="0" r="0" b="0"/>
-            <wp:docPr id="596721301" name="Imagen 1"/>
+          <wp:inline distT="0" distB="0" distL="0" distR="0" wp14:anchorId="5D91CAAB" wp14:editId="49245F47">
+            <wp:extent cx="5612130" cy="760095"/>
+            <wp:effectExtent l="0" t="0" r="7620" b="1905"/>
+            <wp:docPr id="1307717909" name="Imagen 1"/>
             <wp:cNvGraphicFramePr>
               <a:graphicFrameLocks xmlns:a="http://schemas.openxmlformats.org/drawingml/2006/main" noChangeAspect="1"/>
             </wp:cNvGraphicFramePr>
@@ -1989,7 +2117,7 @@
               <a:graphicData uri="http://schemas.openxmlformats.org/drawingml/2006/picture">
                 <pic:pic xmlns:pic="http://schemas.openxmlformats.org/drawingml/2006/picture">
                   <pic:nvPicPr>
-                    <pic:cNvPr id="596721301" name=""/>
+                    <pic:cNvPr id="1307717909" name=""/>
                     <pic:cNvPicPr/>
                   </pic:nvPicPr>
                   <pic:blipFill>
@@ -2001,7 +2129,7 @@
                   <pic:spPr>
                     <a:xfrm>
                       <a:off x="0" y="0"/>
-                      <a:ext cx="4039164" cy="571580"/>
+                      <a:ext cx="5612130" cy="760095"/>
                     </a:xfrm>
                     <a:prstGeom prst="rect">
                       <a:avLst/>
@@ -2069,14 +2197,7 @@
         <w:rPr>
           <w:lang w:val="es-CO"/>
         </w:rPr>
-        <w:t xml:space="preserve"> los incidentes ocurridos en cada ambiente, su tipo y la coordinación a cargo. </w:t>
-      </w:r>
-      <w:r>
-        <w:rPr>
-          <w:lang w:val="es-CO"/>
-        </w:rPr>
-        <w:lastRenderedPageBreak/>
-        <w:t>Esto es útil para identificar y analizar patrones de fallos o problemas técnicos en ambientes específicos.</w:t>
+        <w:t xml:space="preserve"> los incidentes ocurridos en cada ambiente, su tipo y la coordinación a cargo. Esto es útil para identificar y analizar patrones de fallos o problemas técnicos en ambientes específicos.</w:t>
       </w:r>
     </w:p>
     <w:p>
@@ -2211,6 +2332,7 @@
         <w:rPr>
           <w:lang w:val="es-CO"/>
         </w:rPr>
+        <w:lastRenderedPageBreak/>
         <w:t>tipo_incidente</w:t>
       </w:r>
       <w:proofErr w:type="spellEnd"/>
@@ -2283,10 +2405,10 @@
           <w:lang w:val="es-CO"/>
         </w:rPr>
         <w:drawing>
-          <wp:inline distT="0" distB="0" distL="0" distR="0" wp14:anchorId="7CDB3932" wp14:editId="6C358944">
-            <wp:extent cx="5612130" cy="1144905"/>
-            <wp:effectExtent l="0" t="0" r="7620" b="0"/>
-            <wp:docPr id="977335416" name="Imagen 1"/>
+          <wp:inline distT="0" distB="0" distL="0" distR="0" wp14:anchorId="62043310" wp14:editId="3029F74F">
+            <wp:extent cx="4182059" cy="1657581"/>
+            <wp:effectExtent l="0" t="0" r="9525" b="0"/>
+            <wp:docPr id="559382649" name="Imagen 1"/>
             <wp:cNvGraphicFramePr>
               <a:graphicFrameLocks xmlns:a="http://schemas.openxmlformats.org/drawingml/2006/main" noChangeAspect="1"/>
             </wp:cNvGraphicFramePr>
@@ -2294,7 +2416,7 @@
               <a:graphicData uri="http://schemas.openxmlformats.org/drawingml/2006/picture">
                 <pic:pic xmlns:pic="http://schemas.openxmlformats.org/drawingml/2006/picture">
                   <pic:nvPicPr>
-                    <pic:cNvPr id="977335416" name=""/>
+                    <pic:cNvPr id="559382649" name=""/>
                     <pic:cNvPicPr/>
                   </pic:nvPicPr>
                   <pic:blipFill>
@@ -2306,7 +2428,7 @@
                   <pic:spPr>
                     <a:xfrm>
                       <a:off x="0" y="0"/>
-                      <a:ext cx="5612130" cy="1144905"/>
+                      <a:ext cx="4182059" cy="1657581"/>
                     </a:xfrm>
                     <a:prstGeom prst="rect">
                       <a:avLst/>
@@ -2347,6 +2469,19 @@
         </w:rPr>
         <w:t xml:space="preserve">, </w:t>
       </w:r>
+    </w:p>
+    <w:p>
+      <w:pPr>
+        <w:rPr>
+          <w:lang w:val="es-CO"/>
+        </w:rPr>
+      </w:pPr>
+      <w:r>
+        <w:rPr>
+          <w:lang w:val="es-CO"/>
+        </w:rPr>
+        <w:t xml:space="preserve">       </w:t>
+      </w:r>
       <w:proofErr w:type="spellStart"/>
       <w:proofErr w:type="gramStart"/>
       <w:r>
@@ -2369,12 +2504,25 @@
         </w:rPr>
         <w:t xml:space="preserve">, </w:t>
       </w:r>
+    </w:p>
+    <w:p>
+      <w:pPr>
+        <w:rPr>
+          <w:lang w:val="es-CO"/>
+        </w:rPr>
+      </w:pPr>
+      <w:r>
+        <w:rPr>
+          <w:lang w:val="es-CO"/>
+        </w:rPr>
+        <w:t xml:space="preserve">       </w:t>
+      </w:r>
       <w:proofErr w:type="spellStart"/>
       <w:r>
         <w:rPr>
           <w:lang w:val="es-CO"/>
         </w:rPr>
-        <w:t>amb.num_ambiente</w:t>
+        <w:t>a.num_ambiente</w:t>
       </w:r>
       <w:proofErr w:type="spellEnd"/>
       <w:r>
@@ -2382,6 +2530,89 @@
           <w:lang w:val="es-CO"/>
         </w:rPr>
         <w:t xml:space="preserve">, </w:t>
+      </w:r>
+    </w:p>
+    <w:p>
+      <w:pPr>
+        <w:rPr>
+          <w:lang w:val="es-CO"/>
+        </w:rPr>
+      </w:pPr>
+      <w:r>
+        <w:rPr>
+          <w:lang w:val="es-CO"/>
+        </w:rPr>
+        <w:t xml:space="preserve">       </w:t>
+      </w:r>
+      <w:proofErr w:type="spellStart"/>
+      <w:r>
+        <w:rPr>
+          <w:lang w:val="es-CO"/>
+        </w:rPr>
+        <w:t>c.nombre_coordinacion</w:t>
+      </w:r>
+      <w:proofErr w:type="spellEnd"/>
+    </w:p>
+    <w:p>
+      <w:pPr>
+        <w:rPr>
+          <w:lang w:val="es-CO"/>
+        </w:rPr>
+      </w:pPr>
+      <w:r>
+        <w:rPr>
+          <w:lang w:val="es-CO"/>
+        </w:rPr>
+        <w:t xml:space="preserve">FROM </w:t>
+      </w:r>
+      <w:proofErr w:type="spellStart"/>
+      <w:r>
+        <w:rPr>
+          <w:lang w:val="es-CO"/>
+        </w:rPr>
+        <w:t>registro_incidente</w:t>
+      </w:r>
+      <w:proofErr w:type="spellEnd"/>
+      <w:r>
+        <w:rPr>
+          <w:lang w:val="es-CO"/>
+        </w:rPr>
+        <w:t xml:space="preserve"> </w:t>
+      </w:r>
+      <w:proofErr w:type="spellStart"/>
+      <w:r>
+        <w:rPr>
+          <w:lang w:val="es-CO"/>
+        </w:rPr>
+        <w:t>ri</w:t>
+      </w:r>
+      <w:proofErr w:type="spellEnd"/>
+    </w:p>
+    <w:p>
+      <w:pPr>
+        <w:rPr>
+          <w:lang w:val="es-CO"/>
+        </w:rPr>
+      </w:pPr>
+      <w:r>
+        <w:rPr>
+          <w:lang w:val="es-CO"/>
+        </w:rPr>
+        <w:t xml:space="preserve">JOIN </w:t>
+      </w:r>
+      <w:proofErr w:type="spellStart"/>
+      <w:r>
+        <w:rPr>
+          <w:lang w:val="es-CO"/>
+        </w:rPr>
+        <w:t>tipo_incidente</w:t>
+      </w:r>
+      <w:proofErr w:type="spellEnd"/>
+      <w:r>
+        <w:rPr>
+          <w:lang w:val="es-CO"/>
+        </w:rPr>
+        <w:t xml:space="preserve"> ti ON </w:t>
       </w:r>
       <w:proofErr w:type="spellStart"/>
       <w:proofErr w:type="gramStart"/>
@@ -2389,77 +2620,42 @@
         <w:rPr>
           <w:lang w:val="es-CO"/>
         </w:rPr>
-        <w:t>c.nombre</w:t>
+        <w:t>ri.tipo</w:t>
       </w:r>
       <w:proofErr w:type="gramEnd"/>
       <w:r>
         <w:rPr>
           <w:lang w:val="es-CO"/>
         </w:rPr>
-        <w:t>_coordinacion</w:t>
+        <w:t>_inc_id</w:t>
       </w:r>
       <w:proofErr w:type="spellEnd"/>
-    </w:p>
-    <w:p>
-      <w:pPr>
-        <w:rPr>
-          <w:lang w:val="es-CO"/>
-        </w:rPr>
-      </w:pPr>
-      <w:r>
-        <w:rPr>
-          <w:lang w:val="es-CO"/>
-        </w:rPr>
-        <w:t xml:space="preserve">FROM </w:t>
+      <w:r>
+        <w:rPr>
+          <w:lang w:val="es-CO"/>
+        </w:rPr>
+        <w:t xml:space="preserve"> = </w:t>
       </w:r>
       <w:proofErr w:type="spellStart"/>
       <w:r>
         <w:rPr>
           <w:lang w:val="es-CO"/>
         </w:rPr>
-        <w:t>registro_incidente</w:t>
+        <w:t>ti.id_tipo_inc</w:t>
       </w:r>
       <w:proofErr w:type="spellEnd"/>
-      <w:r>
-        <w:rPr>
-          <w:lang w:val="es-CO"/>
-        </w:rPr>
-        <w:t xml:space="preserve"> </w:t>
-      </w:r>
-      <w:proofErr w:type="spellStart"/>
-      <w:r>
-        <w:rPr>
-          <w:lang w:val="es-CO"/>
-        </w:rPr>
-        <w:t>ri</w:t>
-      </w:r>
-      <w:proofErr w:type="spellEnd"/>
-    </w:p>
-    <w:p>
-      <w:pPr>
-        <w:rPr>
-          <w:lang w:val="es-CO"/>
-        </w:rPr>
-      </w:pPr>
-      <w:r>
-        <w:rPr>
-          <w:lang w:val="es-CO"/>
-        </w:rPr>
-        <w:t xml:space="preserve">JOIN </w:t>
-      </w:r>
-      <w:proofErr w:type="spellStart"/>
-      <w:r>
-        <w:rPr>
-          <w:lang w:val="es-CO"/>
-        </w:rPr>
-        <w:t>tipo_incidente</w:t>
-      </w:r>
-      <w:proofErr w:type="spellEnd"/>
-      <w:r>
-        <w:rPr>
-          <w:lang w:val="es-CO"/>
-        </w:rPr>
-        <w:t xml:space="preserve"> ti ON </w:t>
+    </w:p>
+    <w:p>
+      <w:pPr>
+        <w:rPr>
+          <w:lang w:val="es-CO"/>
+        </w:rPr>
+      </w:pPr>
+      <w:r>
+        <w:rPr>
+          <w:lang w:val="es-CO"/>
+        </w:rPr>
+        <w:t xml:space="preserve">JOIN ambiente a ON </w:t>
       </w:r>
       <w:proofErr w:type="spellStart"/>
       <w:proofErr w:type="gramStart"/>
@@ -2467,14 +2663,14 @@
         <w:rPr>
           <w:lang w:val="es-CO"/>
         </w:rPr>
-        <w:t>ri.tipo</w:t>
+        <w:t>ri.ambiente</w:t>
       </w:r>
       <w:proofErr w:type="gramEnd"/>
       <w:r>
         <w:rPr>
           <w:lang w:val="es-CO"/>
         </w:rPr>
-        <w:t>_inc_id</w:t>
+        <w:t>_id</w:t>
       </w:r>
       <w:proofErr w:type="spellEnd"/>
       <w:r>
@@ -2488,35 +2684,37 @@
         <w:rPr>
           <w:lang w:val="es-CO"/>
         </w:rPr>
-        <w:t>ti.id_tipo_inc</w:t>
+        <w:t>a.id_ambiente</w:t>
       </w:r>
       <w:proofErr w:type="spellEnd"/>
     </w:p>
     <w:p>
       <w:pPr>
         <w:rPr>
-          <w:lang w:val="es-CO"/>
-        </w:rPr>
-      </w:pPr>
-      <w:r>
-        <w:rPr>
-          <w:lang w:val="es-CO"/>
-        </w:rPr>
-        <w:t xml:space="preserve">JOIN ambiente </w:t>
+          <w:b/>
+          <w:bCs/>
+          <w:lang w:val="es-CO"/>
+        </w:rPr>
+      </w:pPr>
+      <w:r>
+        <w:rPr>
+          <w:lang w:val="es-CO"/>
+        </w:rPr>
+        <w:t xml:space="preserve">JOIN </w:t>
       </w:r>
       <w:proofErr w:type="spellStart"/>
       <w:r>
         <w:rPr>
           <w:lang w:val="es-CO"/>
         </w:rPr>
-        <w:t>amb</w:t>
+        <w:t>coordinacion</w:t>
       </w:r>
       <w:proofErr w:type="spellEnd"/>
       <w:r>
         <w:rPr>
           <w:lang w:val="es-CO"/>
         </w:rPr>
-        <w:t xml:space="preserve"> ON </w:t>
+        <w:t xml:space="preserve"> c ON </w:t>
       </w:r>
       <w:proofErr w:type="spellStart"/>
       <w:proofErr w:type="gramStart"/>
@@ -2524,64 +2722,7 @@
         <w:rPr>
           <w:lang w:val="es-CO"/>
         </w:rPr>
-        <w:t>ri.ambiente</w:t>
-      </w:r>
-      <w:proofErr w:type="gramEnd"/>
-      <w:r>
-        <w:rPr>
-          <w:lang w:val="es-CO"/>
-        </w:rPr>
-        <w:t>_id</w:t>
-      </w:r>
-      <w:proofErr w:type="spellEnd"/>
-      <w:r>
-        <w:rPr>
-          <w:lang w:val="es-CO"/>
-        </w:rPr>
-        <w:t xml:space="preserve"> = </w:t>
-      </w:r>
-      <w:proofErr w:type="spellStart"/>
-      <w:r>
-        <w:rPr>
-          <w:lang w:val="es-CO"/>
-        </w:rPr>
-        <w:t>amb.id_ambiente</w:t>
-      </w:r>
-      <w:proofErr w:type="spellEnd"/>
-    </w:p>
-    <w:p>
-      <w:pPr>
-        <w:rPr>
-          <w:lang w:val="es-CO"/>
-        </w:rPr>
-      </w:pPr>
-      <w:r>
-        <w:rPr>
-          <w:lang w:val="es-CO"/>
-        </w:rPr>
-        <w:t xml:space="preserve">JOIN </w:t>
-      </w:r>
-      <w:proofErr w:type="spellStart"/>
-      <w:r>
-        <w:rPr>
-          <w:lang w:val="es-CO"/>
-        </w:rPr>
-        <w:t>coordinacion</w:t>
-      </w:r>
-      <w:proofErr w:type="spellEnd"/>
-      <w:r>
-        <w:rPr>
-          <w:lang w:val="es-CO"/>
-        </w:rPr>
-        <w:t xml:space="preserve"> c ON </w:t>
-      </w:r>
-      <w:proofErr w:type="spellStart"/>
-      <w:proofErr w:type="gramStart"/>
-      <w:r>
-        <w:rPr>
-          <w:lang w:val="es-CO"/>
-        </w:rPr>
-        <w:t>amb.coordinacion</w:t>
+        <w:t>a.coordinacion</w:t>
       </w:r>
       <w:proofErr w:type="gramEnd"/>
       <w:r>
@@ -2620,43 +2761,34 @@
           <w:lang w:val="es-CO"/>
         </w:rPr>
       </w:pPr>
-    </w:p>
-    <w:p>
-      <w:pPr>
+      <w:r>
         <w:rPr>
           <w:b/>
           <w:bCs/>
           <w:lang w:val="es-CO"/>
         </w:rPr>
-      </w:pPr>
-      <w:r>
+        <w:t>RESULTADO:</w:t>
+      </w:r>
+    </w:p>
+    <w:p>
+      <w:pPr>
         <w:rPr>
           <w:b/>
           <w:bCs/>
           <w:lang w:val="es-CO"/>
         </w:rPr>
-        <w:t>RESULTADO:</w:t>
-      </w:r>
-    </w:p>
-    <w:p>
-      <w:pPr>
+      </w:pPr>
+      <w:r>
         <w:rPr>
           <w:b/>
           <w:bCs/>
           <w:lang w:val="es-CO"/>
         </w:rPr>
-      </w:pPr>
-      <w:r>
-        <w:rPr>
-          <w:b/>
-          <w:bCs/>
-          <w:lang w:val="es-CO"/>
-        </w:rPr>
         <w:drawing>
-          <wp:inline distT="0" distB="0" distL="0" distR="0" wp14:anchorId="3C90CFF7" wp14:editId="7828C2B0">
-            <wp:extent cx="4677428" cy="619211"/>
-            <wp:effectExtent l="0" t="0" r="8890" b="9525"/>
-            <wp:docPr id="868097403" name="Imagen 1"/>
+          <wp:inline distT="0" distB="0" distL="0" distR="0" wp14:anchorId="364C969F" wp14:editId="01747411">
+            <wp:extent cx="5363323" cy="1028844"/>
+            <wp:effectExtent l="0" t="0" r="0" b="0"/>
+            <wp:docPr id="1764476958" name="Imagen 1"/>
             <wp:cNvGraphicFramePr>
               <a:graphicFrameLocks xmlns:a="http://schemas.openxmlformats.org/drawingml/2006/main" noChangeAspect="1"/>
             </wp:cNvGraphicFramePr>
@@ -2664,7 +2796,7 @@
               <a:graphicData uri="http://schemas.openxmlformats.org/drawingml/2006/picture">
                 <pic:pic xmlns:pic="http://schemas.openxmlformats.org/drawingml/2006/picture">
                   <pic:nvPicPr>
-                    <pic:cNvPr id="868097403" name=""/>
+                    <pic:cNvPr id="1764476958" name=""/>
                     <pic:cNvPicPr/>
                   </pic:nvPicPr>
                   <pic:blipFill>
@@ -2676,7 +2808,7 @@
                   <pic:spPr>
                     <a:xfrm>
                       <a:off x="0" y="0"/>
-                      <a:ext cx="4677428" cy="619211"/>
+                      <a:ext cx="5363323" cy="1028844"/>
                     </a:xfrm>
                     <a:prstGeom prst="rect">
                       <a:avLst/>
@@ -2757,7 +2889,6 @@
         <w:rPr>
           <w:lang w:val="es-CO"/>
         </w:rPr>
-        <w:lastRenderedPageBreak/>
         <w:t>Nombre del programa</w:t>
       </w:r>
     </w:p>
@@ -2809,6 +2940,7 @@
         <w:rPr>
           <w:lang w:val="es-CO"/>
         </w:rPr>
+        <w:lastRenderedPageBreak/>
         <w:t>Serial del recurso que se encuentra operativo</w:t>
       </w:r>
     </w:p>
@@ -2921,10 +3053,10 @@
           <w:lang w:val="es-CO"/>
         </w:rPr>
         <w:drawing>
-          <wp:inline distT="0" distB="0" distL="0" distR="0" wp14:anchorId="1A7BFA6D" wp14:editId="40082E23">
-            <wp:extent cx="4439270" cy="1324160"/>
-            <wp:effectExtent l="0" t="0" r="0" b="9525"/>
-            <wp:docPr id="1867138456" name="Imagen 1"/>
+          <wp:inline distT="0" distB="0" distL="0" distR="0" wp14:anchorId="4A891F14" wp14:editId="2C2D8E23">
+            <wp:extent cx="4134427" cy="1733792"/>
+            <wp:effectExtent l="0" t="0" r="0" b="0"/>
+            <wp:docPr id="56960640" name="Imagen 1"/>
             <wp:cNvGraphicFramePr>
               <a:graphicFrameLocks xmlns:a="http://schemas.openxmlformats.org/drawingml/2006/main" noChangeAspect="1"/>
             </wp:cNvGraphicFramePr>
@@ -2932,7 +3064,7 @@
               <a:graphicData uri="http://schemas.openxmlformats.org/drawingml/2006/picture">
                 <pic:pic xmlns:pic="http://schemas.openxmlformats.org/drawingml/2006/picture">
                   <pic:nvPicPr>
-                    <pic:cNvPr id="1867138456" name=""/>
+                    <pic:cNvPr id="56960640" name=""/>
                     <pic:cNvPicPr/>
                   </pic:nvPicPr>
                   <pic:blipFill>
@@ -2944,7 +3076,7 @@
                   <pic:spPr>
                     <a:xfrm>
                       <a:off x="0" y="0"/>
-                      <a:ext cx="4439270" cy="1324160"/>
+                      <a:ext cx="4134427" cy="1733792"/>
                     </a:xfrm>
                     <a:prstGeom prst="rect">
                       <a:avLst/>
@@ -2991,138 +3123,212 @@
         </w:rPr>
         <w:t xml:space="preserve">, </w:t>
       </w:r>
+    </w:p>
+    <w:p>
+      <w:pPr>
+        <w:rPr>
+          <w:lang w:val="es-CO"/>
+        </w:rPr>
+      </w:pPr>
+      <w:r>
+        <w:rPr>
+          <w:lang w:val="es-CO"/>
+        </w:rPr>
+        <w:t xml:space="preserve">       </w:t>
+      </w:r>
+      <w:proofErr w:type="spellStart"/>
+      <w:r>
+        <w:rPr>
+          <w:lang w:val="es-CO"/>
+        </w:rPr>
+        <w:t>c.nombre_coordinacion</w:t>
+      </w:r>
+      <w:proofErr w:type="spellEnd"/>
+      <w:r>
+        <w:rPr>
+          <w:lang w:val="es-CO"/>
+        </w:rPr>
+        <w:t xml:space="preserve">, </w:t>
+      </w:r>
+    </w:p>
+    <w:p>
+      <w:pPr>
+        <w:rPr>
+          <w:lang w:val="es-CO"/>
+        </w:rPr>
+      </w:pPr>
+      <w:r>
+        <w:rPr>
+          <w:lang w:val="es-CO"/>
+        </w:rPr>
+        <w:t xml:space="preserve">       </w:t>
+      </w:r>
+      <w:proofErr w:type="spellStart"/>
+      <w:r>
+        <w:rPr>
+          <w:lang w:val="es-CO"/>
+        </w:rPr>
+        <w:t>a.num_ambiente</w:t>
+      </w:r>
+      <w:proofErr w:type="spellEnd"/>
+      <w:r>
+        <w:rPr>
+          <w:lang w:val="es-CO"/>
+        </w:rPr>
+        <w:t xml:space="preserve">, </w:t>
+      </w:r>
+    </w:p>
+    <w:p>
+      <w:pPr>
+        <w:rPr>
+          <w:lang w:val="es-CO"/>
+        </w:rPr>
+      </w:pPr>
+      <w:r>
+        <w:rPr>
+          <w:lang w:val="es-CO"/>
+        </w:rPr>
+        <w:t xml:space="preserve">       </w:t>
+      </w:r>
       <w:proofErr w:type="spellStart"/>
       <w:proofErr w:type="gramStart"/>
       <w:r>
         <w:rPr>
           <w:lang w:val="es-CO"/>
         </w:rPr>
-        <w:t>c.nombre</w:t>
+        <w:t>r.serial</w:t>
       </w:r>
       <w:proofErr w:type="gramEnd"/>
       <w:r>
         <w:rPr>
           <w:lang w:val="es-CO"/>
         </w:rPr>
-        <w:t>_coordinacion</w:t>
+        <w:t>_recurso</w:t>
       </w:r>
       <w:proofErr w:type="spellEnd"/>
-      <w:r>
-        <w:rPr>
-          <w:lang w:val="es-CO"/>
-        </w:rPr>
-        <w:t xml:space="preserve">, </w:t>
+    </w:p>
+    <w:p>
+      <w:pPr>
+        <w:rPr>
+          <w:lang w:val="en-US"/>
+        </w:rPr>
+      </w:pPr>
+      <w:r>
+        <w:rPr>
+          <w:lang w:val="en-US"/>
+        </w:rPr>
+        <w:t xml:space="preserve">FROM </w:t>
       </w:r>
       <w:proofErr w:type="spellStart"/>
       <w:r>
         <w:rPr>
-          <w:lang w:val="es-CO"/>
-        </w:rPr>
-        <w:t>amb.num_ambiente</w:t>
+          <w:lang w:val="en-US"/>
+        </w:rPr>
+        <w:t>programas</w:t>
       </w:r>
       <w:proofErr w:type="spellEnd"/>
       <w:r>
         <w:rPr>
-          <w:lang w:val="es-CO"/>
-        </w:rPr>
-        <w:t xml:space="preserve">, </w:t>
+          <w:lang w:val="en-US"/>
+        </w:rPr>
+        <w:t xml:space="preserve"> p</w:t>
+      </w:r>
+    </w:p>
+    <w:p>
+      <w:pPr>
+        <w:rPr>
+          <w:lang w:val="en-US"/>
+        </w:rPr>
+      </w:pPr>
+      <w:r>
+        <w:rPr>
+          <w:lang w:val="en-US"/>
+        </w:rPr>
+        <w:t xml:space="preserve">JOIN </w:t>
+      </w:r>
+      <w:proofErr w:type="spellStart"/>
+      <w:r>
+        <w:rPr>
+          <w:lang w:val="en-US"/>
+        </w:rPr>
+        <w:t>coordinacion</w:t>
+      </w:r>
+      <w:proofErr w:type="spellEnd"/>
+      <w:r>
+        <w:rPr>
+          <w:lang w:val="en-US"/>
+        </w:rPr>
+        <w:t xml:space="preserve"> c ON </w:t>
       </w:r>
       <w:proofErr w:type="spellStart"/>
       <w:proofErr w:type="gramStart"/>
       <w:r>
         <w:rPr>
-          <w:lang w:val="es-CO"/>
-        </w:rPr>
-        <w:t>r.serial</w:t>
+          <w:lang w:val="en-US"/>
+        </w:rPr>
+        <w:t>p.coordinacion</w:t>
       </w:r>
       <w:proofErr w:type="gramEnd"/>
       <w:r>
         <w:rPr>
-          <w:lang w:val="es-CO"/>
-        </w:rPr>
-        <w:t>_recurso</w:t>
+          <w:lang w:val="en-US"/>
+        </w:rPr>
+        <w:t>_id</w:t>
       </w:r>
       <w:proofErr w:type="spellEnd"/>
-    </w:p>
-    <w:p>
-      <w:pPr>
+      <w:r>
         <w:rPr>
           <w:lang w:val="en-US"/>
         </w:rPr>
-      </w:pPr>
+        <w:t xml:space="preserve"> = </w:t>
+      </w:r>
+      <w:proofErr w:type="spellStart"/>
       <w:r>
         <w:rPr>
           <w:lang w:val="en-US"/>
         </w:rPr>
-        <w:t xml:space="preserve">FROM </w:t>
-      </w:r>
-      <w:proofErr w:type="spellStart"/>
-      <w:r>
-        <w:rPr>
-          <w:lang w:val="en-US"/>
-        </w:rPr>
-        <w:t>programas</w:t>
+        <w:t>c.id_coordinacion</w:t>
       </w:r>
       <w:proofErr w:type="spellEnd"/>
-      <w:r>
-        <w:rPr>
-          <w:lang w:val="en-US"/>
-        </w:rPr>
-        <w:t xml:space="preserve"> p</w:t>
-      </w:r>
-    </w:p>
-    <w:p>
-      <w:pPr>
-        <w:rPr>
-          <w:lang w:val="en-US"/>
-        </w:rPr>
-      </w:pPr>
-      <w:r>
-        <w:rPr>
-          <w:lang w:val="en-US"/>
-        </w:rPr>
-        <w:t xml:space="preserve">JOIN </w:t>
-      </w:r>
-      <w:proofErr w:type="spellStart"/>
-      <w:r>
-        <w:rPr>
-          <w:lang w:val="en-US"/>
-        </w:rPr>
-        <w:t>coordinacion</w:t>
-      </w:r>
-      <w:proofErr w:type="spellEnd"/>
-      <w:r>
-        <w:rPr>
-          <w:lang w:val="en-US"/>
-        </w:rPr>
-        <w:t xml:space="preserve"> c ON </w:t>
+    </w:p>
+    <w:p>
+      <w:pPr>
+        <w:rPr>
+          <w:lang w:val="es-CO"/>
+        </w:rPr>
+      </w:pPr>
+      <w:r>
+        <w:rPr>
+          <w:lang w:val="es-CO"/>
+        </w:rPr>
+        <w:t xml:space="preserve">JOIN ambiente a ON </w:t>
       </w:r>
       <w:proofErr w:type="spellStart"/>
       <w:proofErr w:type="gramStart"/>
       <w:r>
         <w:rPr>
-          <w:lang w:val="en-US"/>
-        </w:rPr>
-        <w:t>p.coordinacion</w:t>
+          <w:lang w:val="es-CO"/>
+        </w:rPr>
+        <w:t>a.coordinacion</w:t>
       </w:r>
       <w:proofErr w:type="gramEnd"/>
       <w:r>
         <w:rPr>
-          <w:lang w:val="en-US"/>
+          <w:lang w:val="es-CO"/>
         </w:rPr>
         <w:t>_id</w:t>
       </w:r>
       <w:proofErr w:type="spellEnd"/>
       <w:r>
         <w:rPr>
-          <w:lang w:val="en-US"/>
+          <w:lang w:val="es-CO"/>
         </w:rPr>
         <w:t xml:space="preserve"> = </w:t>
       </w:r>
       <w:proofErr w:type="spellStart"/>
       <w:r>
         <w:rPr>
-          <w:lang w:val="en-US"/>
+          <w:lang w:val="es-CO"/>
         </w:rPr>
         <w:t>c.id_coordinacion</w:t>
       </w:r>
@@ -3131,201 +3337,102 @@
     <w:p>
       <w:pPr>
         <w:rPr>
-          <w:lang w:val="en-US"/>
-        </w:rPr>
-      </w:pPr>
-      <w:r>
-        <w:rPr>
-          <w:lang w:val="en-US"/>
-        </w:rPr>
-        <w:t xml:space="preserve">JOIN </w:t>
-      </w:r>
-      <w:proofErr w:type="spellStart"/>
-      <w:r>
-        <w:rPr>
-          <w:lang w:val="en-US"/>
-        </w:rPr>
-        <w:t>ambiente</w:t>
-      </w:r>
-      <w:proofErr w:type="spellEnd"/>
-      <w:r>
-        <w:rPr>
-          <w:lang w:val="en-US"/>
-        </w:rPr>
-        <w:t xml:space="preserve"> </w:t>
-      </w:r>
-      <w:proofErr w:type="spellStart"/>
-      <w:r>
-        <w:rPr>
-          <w:lang w:val="en-US"/>
-        </w:rPr>
-        <w:t>amb</w:t>
-      </w:r>
-      <w:proofErr w:type="spellEnd"/>
-      <w:r>
-        <w:rPr>
-          <w:lang w:val="en-US"/>
-        </w:rPr>
-        <w:t xml:space="preserve"> ON </w:t>
+          <w:lang w:val="es-CO"/>
+        </w:rPr>
+      </w:pPr>
+      <w:r>
+        <w:rPr>
+          <w:lang w:val="es-CO"/>
+        </w:rPr>
+        <w:t xml:space="preserve">JOIN recursos r ON </w:t>
       </w:r>
       <w:proofErr w:type="spellStart"/>
       <w:proofErr w:type="gramStart"/>
       <w:r>
         <w:rPr>
-          <w:lang w:val="en-US"/>
-        </w:rPr>
-        <w:t>amb.coordinacion</w:t>
+          <w:lang w:val="es-CO"/>
+        </w:rPr>
+        <w:t>r.ambiente</w:t>
       </w:r>
       <w:proofErr w:type="gramEnd"/>
       <w:r>
         <w:rPr>
-          <w:lang w:val="en-US"/>
+          <w:lang w:val="es-CO"/>
         </w:rPr>
         <w:t>_id</w:t>
       </w:r>
       <w:proofErr w:type="spellEnd"/>
       <w:r>
         <w:rPr>
-          <w:lang w:val="en-US"/>
+          <w:lang w:val="es-CO"/>
         </w:rPr>
         <w:t xml:space="preserve"> = </w:t>
       </w:r>
       <w:proofErr w:type="spellStart"/>
       <w:r>
         <w:rPr>
-          <w:lang w:val="en-US"/>
-        </w:rPr>
-        <w:t>c.id_coordinacion</w:t>
+          <w:lang w:val="es-CO"/>
+        </w:rPr>
+        <w:t>a.id_ambiente</w:t>
       </w:r>
       <w:proofErr w:type="spellEnd"/>
     </w:p>
     <w:p>
       <w:pPr>
         <w:rPr>
-          <w:lang w:val="en-US"/>
-        </w:rPr>
-      </w:pPr>
-      <w:r>
-        <w:rPr>
-          <w:lang w:val="en-US"/>
-        </w:rPr>
-        <w:t xml:space="preserve">JOIN </w:t>
-      </w:r>
-      <w:proofErr w:type="spellStart"/>
-      <w:r>
-        <w:rPr>
-          <w:lang w:val="en-US"/>
-        </w:rPr>
-        <w:t>recursos</w:t>
-      </w:r>
-      <w:proofErr w:type="spellEnd"/>
-      <w:r>
-        <w:rPr>
-          <w:lang w:val="en-US"/>
-        </w:rPr>
-        <w:t xml:space="preserve"> r ON </w:t>
+          <w:lang w:val="es-CO"/>
+        </w:rPr>
+      </w:pPr>
+      <w:r>
+        <w:rPr>
+          <w:lang w:val="es-CO"/>
+        </w:rPr>
+        <w:t xml:space="preserve">WHERE </w:t>
       </w:r>
       <w:proofErr w:type="spellStart"/>
       <w:proofErr w:type="gramStart"/>
       <w:r>
         <w:rPr>
-          <w:lang w:val="en-US"/>
-        </w:rPr>
-        <w:t>r.ambiente</w:t>
-      </w:r>
-      <w:proofErr w:type="gramEnd"/>
-      <w:r>
-        <w:rPr>
-          <w:lang w:val="en-US"/>
-        </w:rPr>
-        <w:t>_id</w:t>
-      </w:r>
-      <w:proofErr w:type="spellEnd"/>
-      <w:r>
-        <w:rPr>
-          <w:lang w:val="en-US"/>
-        </w:rPr>
-        <w:t xml:space="preserve"> = </w:t>
-      </w:r>
-      <w:proofErr w:type="spellStart"/>
-      <w:r>
-        <w:rPr>
-          <w:lang w:val="en-US"/>
-        </w:rPr>
-        <w:t>amb.id_ambiente</w:t>
-      </w:r>
-      <w:proofErr w:type="spellEnd"/>
-    </w:p>
-    <w:p>
-      <w:pPr>
-        <w:rPr>
-          <w:lang w:val="en-US"/>
-        </w:rPr>
-      </w:pPr>
-      <w:r>
-        <w:rPr>
-          <w:lang w:val="en-US"/>
-        </w:rPr>
-        <w:t xml:space="preserve">WHERE </w:t>
-      </w:r>
-      <w:proofErr w:type="spellStart"/>
-      <w:proofErr w:type="gramStart"/>
-      <w:r>
-        <w:rPr>
-          <w:lang w:val="en-US"/>
-        </w:rPr>
-        <w:t>amb.estado</w:t>
+          <w:lang w:val="es-CO"/>
+        </w:rPr>
+        <w:t>a.estado</w:t>
       </w:r>
       <w:proofErr w:type="spellEnd"/>
       <w:proofErr w:type="gramEnd"/>
       <w:r>
         <w:rPr>
-          <w:lang w:val="en-US"/>
-        </w:rPr>
-        <w:t xml:space="preserve"> = 'Disponible' AND </w:t>
-      </w:r>
-      <w:proofErr w:type="spellStart"/>
+          <w:lang w:val="es-CO"/>
+        </w:rPr>
+        <w:t xml:space="preserve"> = 'Disponible</w:t>
+      </w:r>
       <w:proofErr w:type="gramStart"/>
       <w:r>
         <w:rPr>
-          <w:lang w:val="en-US"/>
-        </w:rPr>
-        <w:t>r.estado</w:t>
-      </w:r>
-      <w:proofErr w:type="spellEnd"/>
+          <w:lang w:val="es-CO"/>
+        </w:rPr>
+        <w:t>' ;</w:t>
+      </w:r>
       <w:proofErr w:type="gramEnd"/>
-      <w:r>
-        <w:rPr>
-          <w:lang w:val="en-US"/>
-        </w:rPr>
-        <w:t xml:space="preserve"> = '</w:t>
-      </w:r>
-      <w:proofErr w:type="spellStart"/>
-      <w:r>
-        <w:rPr>
-          <w:lang w:val="en-US"/>
-        </w:rPr>
-        <w:t>Operativo</w:t>
-      </w:r>
-      <w:proofErr w:type="spellEnd"/>
-      <w:r>
-        <w:rPr>
-          <w:lang w:val="en-US"/>
-        </w:rPr>
-        <w:t>';</w:t>
-      </w:r>
-    </w:p>
-    <w:p>
-      <w:pPr>
-        <w:rPr>
-          <w:lang w:val="es-CO"/>
-        </w:rPr>
-      </w:pPr>
-      <w:r>
-        <w:rPr>
-          <w:lang w:val="es-CO"/>
-        </w:rPr>
-        <w:t>RESULTADO:</w:t>
+    </w:p>
+    <w:p>
+      <w:pPr>
+        <w:rPr>
+          <w:lang w:val="es-CO"/>
+        </w:rPr>
+      </w:pPr>
+      <w:r>
+        <w:rPr>
+          <w:b/>
+          <w:bCs/>
+          <w:lang w:val="es-CO"/>
+        </w:rPr>
+        <w:t>RESULTADO</w:t>
+      </w:r>
+      <w:r>
+        <w:rPr>
+          <w:lang w:val="es-CO"/>
+        </w:rPr>
+        <w:t>:</w:t>
       </w:r>
     </w:p>
     <w:p>
@@ -3339,10 +3446,10 @@
           <w:lang w:val="es-CO"/>
         </w:rPr>
         <w:drawing>
-          <wp:inline distT="0" distB="0" distL="0" distR="0" wp14:anchorId="1A32433D" wp14:editId="0F37122B">
-            <wp:extent cx="4086795" cy="619211"/>
-            <wp:effectExtent l="0" t="0" r="9525" b="9525"/>
-            <wp:docPr id="1142949468" name="Imagen 1"/>
+          <wp:inline distT="0" distB="0" distL="0" distR="0" wp14:anchorId="30B08AAF" wp14:editId="4AFDFC6C">
+            <wp:extent cx="4839375" cy="1638529"/>
+            <wp:effectExtent l="0" t="0" r="0" b="0"/>
+            <wp:docPr id="876586845" name="Imagen 1"/>
             <wp:cNvGraphicFramePr>
               <a:graphicFrameLocks xmlns:a="http://schemas.openxmlformats.org/drawingml/2006/main" noChangeAspect="1"/>
             </wp:cNvGraphicFramePr>
@@ -3350,7 +3457,7 @@
               <a:graphicData uri="http://schemas.openxmlformats.org/drawingml/2006/picture">
                 <pic:pic xmlns:pic="http://schemas.openxmlformats.org/drawingml/2006/picture">
                   <pic:nvPicPr>
-                    <pic:cNvPr id="1142949468" name=""/>
+                    <pic:cNvPr id="876586845" name=""/>
                     <pic:cNvPicPr/>
                   </pic:nvPicPr>
                   <pic:blipFill>
@@ -3362,7 +3469,7 @@
                   <pic:spPr>
                     <a:xfrm>
                       <a:off x="0" y="0"/>
-                      <a:ext cx="4086795" cy="619211"/>
+                      <a:ext cx="4839375" cy="1638529"/>
                     </a:xfrm>
                     <a:prstGeom prst="rect">
                       <a:avLst/>
@@ -3404,6 +3511,7 @@
           <w:bCs/>
           <w:lang w:val="es-CO"/>
         </w:rPr>
+        <w:lastRenderedPageBreak/>
         <w:t>1. ¿Qué proceso realiza la consulta?</w:t>
       </w:r>
       <w:r>
@@ -3477,7 +3585,6 @@
         <w:rPr>
           <w:lang w:val="es-CO"/>
         </w:rPr>
-        <w:lastRenderedPageBreak/>
         <w:t>Fecha de asistencia</w:t>
       </w:r>
     </w:p>
@@ -3590,10 +3697,10 @@
           <w:lang w:val="es-CO"/>
         </w:rPr>
         <w:drawing>
-          <wp:inline distT="0" distB="0" distL="0" distR="0" wp14:anchorId="2ED81EB8" wp14:editId="06370741">
-            <wp:extent cx="5612130" cy="922020"/>
-            <wp:effectExtent l="0" t="0" r="7620" b="0"/>
-            <wp:docPr id="356136019" name="Imagen 1"/>
+          <wp:inline distT="0" distB="0" distL="0" distR="0" wp14:anchorId="1704655F" wp14:editId="08DFE8B0">
+            <wp:extent cx="5515745" cy="1676634"/>
+            <wp:effectExtent l="0" t="0" r="8890" b="0"/>
+            <wp:docPr id="1780127271" name="Imagen 1"/>
             <wp:cNvGraphicFramePr>
               <a:graphicFrameLocks xmlns:a="http://schemas.openxmlformats.org/drawingml/2006/main" noChangeAspect="1"/>
             </wp:cNvGraphicFramePr>
@@ -3601,7 +3708,7 @@
               <a:graphicData uri="http://schemas.openxmlformats.org/drawingml/2006/picture">
                 <pic:pic xmlns:pic="http://schemas.openxmlformats.org/drawingml/2006/picture">
                   <pic:nvPicPr>
-                    <pic:cNvPr id="356136019" name=""/>
+                    <pic:cNvPr id="1780127271" name=""/>
                     <pic:cNvPicPr/>
                   </pic:nvPicPr>
                   <pic:blipFill>
@@ -3613,7 +3720,7 @@
                   <pic:spPr>
                     <a:xfrm>
                       <a:off x="0" y="0"/>
-                      <a:ext cx="5612130" cy="922020"/>
+                      <a:ext cx="5515745" cy="1676634"/>
                     </a:xfrm>
                     <a:prstGeom prst="rect">
                       <a:avLst/>
@@ -3651,7 +3758,7 @@
         <w:rPr>
           <w:lang w:val="es-CO"/>
         </w:rPr>
-        <w:t>a.p_nombre</w:t>
+        <w:t>u.p_nombre</w:t>
       </w:r>
       <w:proofErr w:type="spellEnd"/>
       <w:r>
@@ -3665,7 +3772,7 @@
         <w:rPr>
           <w:lang w:val="es-CO"/>
         </w:rPr>
-        <w:t>a.s_nombre</w:t>
+        <w:t>u.s_nombre</w:t>
       </w:r>
       <w:proofErr w:type="spellEnd"/>
       <w:r>
@@ -3679,21 +3786,7 @@
         <w:rPr>
           <w:lang w:val="es-CO"/>
         </w:rPr>
-        <w:t>a.p_apellido</w:t>
-      </w:r>
-      <w:proofErr w:type="spellEnd"/>
-      <w:r>
-        <w:rPr>
-          <w:lang w:val="es-CO"/>
-        </w:rPr>
-        <w:t xml:space="preserve">, ' ', </w:t>
-      </w:r>
-      <w:proofErr w:type="spellStart"/>
-      <w:r>
-        <w:rPr>
-          <w:lang w:val="es-CO"/>
-        </w:rPr>
-        <w:t>a.s_apellido</w:t>
+        <w:t>u.p_apellido</w:t>
       </w:r>
       <w:proofErr w:type="spellEnd"/>
       <w:r>
@@ -3751,6 +3844,19 @@
         </w:rPr>
         <w:t xml:space="preserve">, </w:t>
       </w:r>
+    </w:p>
+    <w:p>
+      <w:pPr>
+        <w:rPr>
+          <w:lang w:val="es-CO"/>
+        </w:rPr>
+      </w:pPr>
+      <w:r>
+        <w:rPr>
+          <w:lang w:val="es-CO"/>
+        </w:rPr>
+        <w:t xml:space="preserve">       </w:t>
+      </w:r>
       <w:proofErr w:type="spellStart"/>
       <w:proofErr w:type="gramStart"/>
       <w:r>
@@ -3773,6 +3879,19 @@
         </w:rPr>
         <w:t xml:space="preserve">, </w:t>
       </w:r>
+    </w:p>
+    <w:p>
+      <w:pPr>
+        <w:rPr>
+          <w:lang w:val="es-CO"/>
+        </w:rPr>
+      </w:pPr>
+      <w:r>
+        <w:rPr>
+          <w:lang w:val="es-CO"/>
+        </w:rPr>
+        <w:t xml:space="preserve">       </w:t>
+      </w:r>
       <w:proofErr w:type="spellStart"/>
       <w:proofErr w:type="gramStart"/>
       <w:r>
@@ -3838,11 +3957,19 @@
         <w:t xml:space="preserve">JOIN aprendiz a ON </w:t>
       </w:r>
       <w:proofErr w:type="spellStart"/>
-      <w:r>
-        <w:rPr>
-          <w:lang w:val="es-CO"/>
-        </w:rPr>
-        <w:t>ra.apr_id</w:t>
+      <w:proofErr w:type="gramStart"/>
+      <w:r>
+        <w:rPr>
+          <w:lang w:val="es-CO"/>
+        </w:rPr>
+        <w:t>ra.aprendiz</w:t>
+      </w:r>
+      <w:proofErr w:type="gramEnd"/>
+      <w:r>
+        <w:rPr>
+          <w:lang w:val="es-CO"/>
+        </w:rPr>
+        <w:t>_Usuario_id_usuario</w:t>
       </w:r>
       <w:proofErr w:type="spellEnd"/>
       <w:r>
@@ -3850,27 +3977,6 @@
           <w:lang w:val="es-CO"/>
         </w:rPr>
         <w:t xml:space="preserve"> = </w:t>
-      </w:r>
-      <w:proofErr w:type="spellStart"/>
-      <w:r>
-        <w:rPr>
-          <w:lang w:val="es-CO"/>
-        </w:rPr>
-        <w:t>a.id_aprendiz</w:t>
-      </w:r>
-      <w:proofErr w:type="spellEnd"/>
-    </w:p>
-    <w:p>
-      <w:pPr>
-        <w:rPr>
-          <w:lang w:val="es-CO"/>
-        </w:rPr>
-      </w:pPr>
-      <w:r>
-        <w:rPr>
-          <w:lang w:val="es-CO"/>
-        </w:rPr>
-        <w:t xml:space="preserve">JOIN jornada j ON </w:t>
       </w:r>
       <w:proofErr w:type="spellStart"/>
       <w:proofErr w:type="gramStart"/>
@@ -3878,13 +3984,85 @@
         <w:rPr>
           <w:lang w:val="es-CO"/>
         </w:rPr>
-        <w:t>ra.jorn</w:t>
+        <w:t>a.Usuario</w:t>
       </w:r>
       <w:proofErr w:type="gramEnd"/>
       <w:r>
         <w:rPr>
           <w:lang w:val="es-CO"/>
         </w:rPr>
+        <w:t>_id_usuario</w:t>
+      </w:r>
+      <w:proofErr w:type="spellEnd"/>
+    </w:p>
+    <w:p>
+      <w:pPr>
+        <w:rPr>
+          <w:lang w:val="es-CO"/>
+        </w:rPr>
+      </w:pPr>
+      <w:r>
+        <w:rPr>
+          <w:lang w:val="es-CO"/>
+        </w:rPr>
+        <w:t xml:space="preserve">JOIN Usuario u ON </w:t>
+      </w:r>
+      <w:proofErr w:type="spellStart"/>
+      <w:proofErr w:type="gramStart"/>
+      <w:r>
+        <w:rPr>
+          <w:lang w:val="es-CO"/>
+        </w:rPr>
+        <w:t>a.Usuario</w:t>
+      </w:r>
+      <w:proofErr w:type="gramEnd"/>
+      <w:r>
+        <w:rPr>
+          <w:lang w:val="es-CO"/>
+        </w:rPr>
+        <w:t>_id_usuario</w:t>
+      </w:r>
+      <w:proofErr w:type="spellEnd"/>
+      <w:r>
+        <w:rPr>
+          <w:lang w:val="es-CO"/>
+        </w:rPr>
+        <w:t xml:space="preserve"> = </w:t>
+      </w:r>
+      <w:proofErr w:type="spellStart"/>
+      <w:r>
+        <w:rPr>
+          <w:lang w:val="es-CO"/>
+        </w:rPr>
+        <w:t>u.id_usuario</w:t>
+      </w:r>
+      <w:proofErr w:type="spellEnd"/>
+    </w:p>
+    <w:p>
+      <w:pPr>
+        <w:rPr>
+          <w:lang w:val="es-CO"/>
+        </w:rPr>
+      </w:pPr>
+      <w:r>
+        <w:rPr>
+          <w:lang w:val="es-CO"/>
+        </w:rPr>
+        <w:t xml:space="preserve">JOIN jornada j ON </w:t>
+      </w:r>
+      <w:proofErr w:type="spellStart"/>
+      <w:proofErr w:type="gramStart"/>
+      <w:r>
+        <w:rPr>
+          <w:lang w:val="es-CO"/>
+        </w:rPr>
+        <w:t>ra.jornada</w:t>
+      </w:r>
+      <w:proofErr w:type="gramEnd"/>
+      <w:r>
+        <w:rPr>
+          <w:lang w:val="es-CO"/>
+        </w:rPr>
         <w:t>_id</w:t>
       </w:r>
       <w:proofErr w:type="spellEnd"/>
@@ -3917,26 +4095,35 @@
       </w:pPr>
       <w:r>
         <w:rPr>
-          <w:lang w:val="es-CO"/>
-        </w:rPr>
-        <w:t>RESULTADO:</w:t>
-      </w:r>
-    </w:p>
-    <w:p>
-      <w:pPr>
-        <w:rPr>
-          <w:lang w:val="es-CO"/>
-        </w:rPr>
-      </w:pPr>
-      <w:r>
-        <w:rPr>
-          <w:lang w:val="es-CO"/>
-        </w:rPr>
+          <w:b/>
+          <w:bCs/>
+          <w:lang w:val="es-CO"/>
+        </w:rPr>
+        <w:t>RESULTADO</w:t>
+      </w:r>
+      <w:r>
+        <w:rPr>
+          <w:lang w:val="es-CO"/>
+        </w:rPr>
+        <w:t>:</w:t>
+      </w:r>
+    </w:p>
+    <w:p>
+      <w:pPr>
+        <w:rPr>
+          <w:lang w:val="es-CO"/>
+        </w:rPr>
+      </w:pPr>
+      <w:r>
+        <w:rPr>
+          <w:lang w:val="es-CO"/>
+        </w:rPr>
+        <w:lastRenderedPageBreak/>
         <w:drawing>
-          <wp:inline distT="0" distB="0" distL="0" distR="0" wp14:anchorId="117E068D" wp14:editId="3F04DF46">
-            <wp:extent cx="4944165" cy="914528"/>
+          <wp:inline distT="0" distB="0" distL="0" distR="0" wp14:anchorId="61ABFB42" wp14:editId="409FF66A">
+            <wp:extent cx="4277322" cy="1752845"/>
             <wp:effectExtent l="0" t="0" r="0" b="0"/>
-            <wp:docPr id="1637870626" name="Imagen 1"/>
+            <wp:docPr id="1136318035" name="Imagen 1"/>
             <wp:cNvGraphicFramePr>
               <a:graphicFrameLocks xmlns:a="http://schemas.openxmlformats.org/drawingml/2006/main" noChangeAspect="1"/>
             </wp:cNvGraphicFramePr>
@@ -3944,7 +4131,7 @@
               <a:graphicData uri="http://schemas.openxmlformats.org/drawingml/2006/picture">
                 <pic:pic xmlns:pic="http://schemas.openxmlformats.org/drawingml/2006/picture">
                   <pic:nvPicPr>
-                    <pic:cNvPr id="1637870626" name=""/>
+                    <pic:cNvPr id="1136318035" name=""/>
                     <pic:cNvPicPr/>
                   </pic:nvPicPr>
                   <pic:blipFill>
@@ -3956,7 +4143,54 @@
                   <pic:spPr>
                     <a:xfrm>
                       <a:off x="0" y="0"/>
-                      <a:ext cx="4944165" cy="914528"/>
+                      <a:ext cx="4277322" cy="1752845"/>
+                    </a:xfrm>
+                    <a:prstGeom prst="rect">
+                      <a:avLst/>
+                    </a:prstGeom>
+                  </pic:spPr>
+                </pic:pic>
+              </a:graphicData>
+            </a:graphic>
+          </wp:inline>
+        </w:drawing>
+      </w:r>
+    </w:p>
+    <w:p>
+      <w:pPr>
+        <w:rPr>
+          <w:lang w:val="es-CO"/>
+        </w:rPr>
+      </w:pPr>
+      <w:r>
+        <w:rPr>
+          <w:lang w:val="es-CO"/>
+        </w:rPr>
+        <w:drawing>
+          <wp:inline distT="0" distB="0" distL="0" distR="0" wp14:anchorId="7AF53CD9" wp14:editId="0CEEC784">
+            <wp:extent cx="4429743" cy="1267002"/>
+            <wp:effectExtent l="0" t="0" r="0" b="9525"/>
+            <wp:docPr id="1047225853" name="Imagen 1"/>
+            <wp:cNvGraphicFramePr>
+              <a:graphicFrameLocks xmlns:a="http://schemas.openxmlformats.org/drawingml/2006/main" noChangeAspect="1"/>
+            </wp:cNvGraphicFramePr>
+            <a:graphic xmlns:a="http://schemas.openxmlformats.org/drawingml/2006/main">
+              <a:graphicData uri="http://schemas.openxmlformats.org/drawingml/2006/picture">
+                <pic:pic xmlns:pic="http://schemas.openxmlformats.org/drawingml/2006/picture">
+                  <pic:nvPicPr>
+                    <pic:cNvPr id="1047225853" name=""/>
+                    <pic:cNvPicPr/>
+                  </pic:nvPicPr>
+                  <pic:blipFill>
+                    <a:blip r:embed="rId17"/>
+                    <a:stretch>
+                      <a:fillRect/>
+                    </a:stretch>
+                  </pic:blipFill>
+                  <pic:spPr>
+                    <a:xfrm>
+                      <a:off x="0" y="0"/>
+                      <a:ext cx="4429743" cy="1267002"/>
                     </a:xfrm>
                     <a:prstGeom prst="rect">
                       <a:avLst/>
@@ -10423,6 +10657,7 @@
   <w:style w:type="character" w:default="1" w:styleId="Fuentedeprrafopredeter">
     <w:name w:val="Default Paragraph Font"/>
     <w:uiPriority w:val="1"/>
+    <w:semiHidden/>
     <w:unhideWhenUsed/>
   </w:style>
   <w:style w:type="table" w:default="1" w:styleId="Tablanormal">

</xml_diff>